<commit_message>
Actualizo certificado de alumno para mostrar NIF
</commit_message>
<xml_diff>
--- a/public/office_templates/cert_alumno.docx
+++ b/public/office_templates/cert_alumno.docx
@@ -141,7 +141,27 @@
           <w:sz w:val="28"/>
           <w:szCs w:val="28"/>
         </w:rPr>
-        <w:t>{nif_alumno}</w:t>
+        <w:t>{nif_alumno</w:t>
+      </w:r>
+      <w:r>
+        <w:rPr>
+          <w:rFonts w:cs="Agency FB;Trebuchet MS" w:ascii="Calibri" w:hAnsi="Calibri" w:asciiTheme="minorHAnsi" w:hAnsiTheme="minorHAnsi"/>
+          <w:b/>
+          <w:bCs/>
+          <w:sz w:val="28"/>
+          <w:szCs w:val="28"/>
+        </w:rPr>
+        <w:t>_dni</w:t>
+      </w:r>
+      <w:r>
+        <w:rPr>
+          <w:rFonts w:cs="Agency FB;Trebuchet MS" w:ascii="Calibri" w:hAnsi="Calibri" w:asciiTheme="minorHAnsi" w:hAnsiTheme="minorHAnsi"/>
+          <w:b/>
+          <w:bCs/>
+          <w:sz w:val="28"/>
+          <w:szCs w:val="28"/>
+        </w:rPr>
+        <w:t>}</w:t>
       </w:r>
       <w:bookmarkStart w:id="1" w:name="__Fieldmark__1_168329003"/>
       <w:bookmarkEnd w:id="1"/>
@@ -151,23 +171,7 @@
           <w:sz w:val="28"/>
           <w:szCs w:val="28"/>
         </w:rPr>
-        <w:t xml:space="preserve">, realizó la </w:t>
-      </w:r>
-      <w:r>
-        <w:rPr>
-          <w:rFonts w:cs="Agency FB;Trebuchet MS" w:ascii="Calibri" w:hAnsi="Calibri" w:asciiTheme="minorHAnsi" w:hAnsiTheme="minorHAnsi"/>
-          <w:sz w:val="28"/>
-          <w:szCs w:val="28"/>
-        </w:rPr>
-        <w:t>Formación en Empresa</w:t>
-      </w:r>
-      <w:r>
-        <w:rPr>
-          <w:rFonts w:cs="Agency FB;Trebuchet MS" w:ascii="Calibri" w:hAnsi="Calibri" w:asciiTheme="minorHAnsi" w:hAnsiTheme="minorHAnsi"/>
-          <w:sz w:val="28"/>
-          <w:szCs w:val="28"/>
-        </w:rPr>
-        <w:t xml:space="preserve"> del ciclo </w:t>
+        <w:t xml:space="preserve">, realizó la Formación en Empresa del ciclo </w:t>
       </w:r>
       <w:r>
         <w:rPr>
@@ -435,7 +439,6 @@
   <w:p>
     <w:pPr>
       <w:pStyle w:val="Header"/>
-      <w:keepNext w:val="true"/>
       <w:spacing w:before="240" w:after="120"/>
       <w:rPr/>
     </w:pPr>

</xml_diff>

<commit_message>
Actualizo nombres directiva en certificados
</commit_message>
<xml_diff>
--- a/public/office_templates/cert_alumno.docx
+++ b/public/office_templates/cert_alumno.docx
@@ -1,6 +1,6 @@
 
 <file path=word/document.xml><?xml version="1.0" encoding="utf-8"?>
-<w:document xmlns:o="urn:schemas-microsoft-com:office:office" xmlns:r="http://schemas.openxmlformats.org/officeDocument/2006/relationships" xmlns:v="urn:schemas-microsoft-com:vml" xmlns:w="http://schemas.openxmlformats.org/wordprocessingml/2006/main" xmlns:w10="urn:schemas-microsoft-com:office:word" xmlns:wp="http://schemas.openxmlformats.org/drawingml/2006/wordprocessingDrawing" xmlns:wps="http://schemas.microsoft.com/office/word/2010/wordprocessingShape" xmlns:wpg="http://schemas.microsoft.com/office/word/2010/wordprocessingGroup" xmlns:mc="http://schemas.openxmlformats.org/markup-compatibility/2006" xmlns:wp14="http://schemas.microsoft.com/office/word/2010/wordprocessingDrawing" xmlns:w14="http://schemas.microsoft.com/office/word/2010/wordml" xmlns:w15="http://schemas.microsoft.com/office/word/2012/wordml" mc:Ignorable="w14 wp14 w15">
+<w:document xmlns:o="urn:schemas-microsoft-com:office:office" xmlns:r="http://schemas.openxmlformats.org/officeDocument/2006/relationships" xmlns:v="urn:schemas-microsoft-com:vml" xmlns:w="http://schemas.openxmlformats.org/wordprocessingml/2006/main" xmlns:w10="urn:schemas-microsoft-com:office:word" xmlns:wp="http://schemas.openxmlformats.org/drawingml/2006/wordprocessingDrawing" xmlns:pic="http://schemas.openxmlformats.org/drawingml/2006/picture" xmlns:wps="http://schemas.microsoft.com/office/word/2010/wordprocessingShape" xmlns:wpg="http://schemas.microsoft.com/office/word/2010/wordprocessingGroup" xmlns:mc="http://schemas.openxmlformats.org/markup-compatibility/2006" xmlns:wp14="http://schemas.microsoft.com/office/word/2010/wordprocessingDrawing" xmlns:w14="http://schemas.microsoft.com/office/word/2010/wordml" xmlns:w15="http://schemas.microsoft.com/office/word/2012/wordml" mc:Ignorable="w14 wp14 w15">
   <w:body>
     <w:p>
       <w:pPr>
@@ -19,7 +19,7 @@
           <w:sz w:val="28"/>
           <w:szCs w:val="28"/>
         </w:rPr>
-        <w:t xml:space="preserve">{#certs}Dña. </w:t>
+        <w:t xml:space="preserve">{#certs}D. </w:t>
       </w:r>
       <w:r>
         <w:rPr>
@@ -28,7 +28,25 @@
           <w:sz w:val="28"/>
           <w:szCs w:val="28"/>
         </w:rPr>
-        <w:t>María Teresa Juan Díaz, secretaria</w:t>
+        <w:t>José Manuel Sanz Molinero</w:t>
+      </w:r>
+      <w:r>
+        <w:rPr>
+          <w:rFonts w:cs="Agency FB;Trebuchet MS" w:ascii="Calibri" w:hAnsi="Calibri" w:asciiTheme="minorHAnsi" w:hAnsiTheme="minorHAnsi"/>
+          <w:b/>
+          <w:sz w:val="28"/>
+          <w:szCs w:val="28"/>
+        </w:rPr>
+        <w:t>, secretari</w:t>
+      </w:r>
+      <w:r>
+        <w:rPr>
+          <w:rFonts w:cs="Agency FB;Trebuchet MS" w:ascii="Calibri" w:hAnsi="Calibri" w:asciiTheme="minorHAnsi" w:hAnsiTheme="minorHAnsi"/>
+          <w:b/>
+          <w:sz w:val="28"/>
+          <w:szCs w:val="28"/>
+        </w:rPr>
+        <w:t>o</w:t>
       </w:r>
       <w:r>
         <w:rPr>
@@ -131,23 +149,7 @@
           <w:sz w:val="28"/>
           <w:szCs w:val="28"/>
         </w:rPr>
-        <w:t xml:space="preserve">, con </w:t>
-      </w:r>
-      <w:r>
-        <w:rPr>
-          <w:rFonts w:cs="Agency FB;Trebuchet MS" w:ascii="Calibri" w:hAnsi="Calibri" w:asciiTheme="minorHAnsi" w:hAnsiTheme="minorHAnsi"/>
-          <w:sz w:val="28"/>
-          <w:szCs w:val="28"/>
-        </w:rPr>
-        <w:t>N.I.F.</w:t>
-      </w:r>
-      <w:r>
-        <w:rPr>
-          <w:rFonts w:cs="Agency FB;Trebuchet MS" w:ascii="Calibri" w:hAnsi="Calibri" w:asciiTheme="minorHAnsi" w:hAnsiTheme="minorHAnsi"/>
-          <w:sz w:val="28"/>
-          <w:szCs w:val="28"/>
-        </w:rPr>
-        <w:t xml:space="preserve"> </w:t>
+        <w:t xml:space="preserve">, con N.I.F. </w:t>
       </w:r>
       <w:r>
         <w:rPr>
@@ -387,7 +389,7 @@
 </file>
 
 <file path=word/footer1.xml><?xml version="1.0" encoding="utf-8"?>
-<w:ftr xmlns:o="urn:schemas-microsoft-com:office:office" xmlns:r="http://schemas.openxmlformats.org/officeDocument/2006/relationships" xmlns:v="urn:schemas-microsoft-com:vml" xmlns:w="http://schemas.openxmlformats.org/wordprocessingml/2006/main" xmlns:w10="urn:schemas-microsoft-com:office:word" xmlns:wp="http://schemas.openxmlformats.org/drawingml/2006/wordprocessingDrawing" xmlns:wps="http://schemas.microsoft.com/office/word/2010/wordprocessingShape" xmlns:wpg="http://schemas.microsoft.com/office/word/2010/wordprocessingGroup" xmlns:mc="http://schemas.openxmlformats.org/markup-compatibility/2006" xmlns:wp14="http://schemas.microsoft.com/office/word/2010/wordprocessingDrawing" xmlns:w14="http://schemas.microsoft.com/office/word/2010/wordml" xmlns:w15="http://schemas.microsoft.com/office/word/2012/wordml" mc:Ignorable="w14 wp14 w15">
+<w:ftr xmlns:o="urn:schemas-microsoft-com:office:office" xmlns:r="http://schemas.openxmlformats.org/officeDocument/2006/relationships" xmlns:v="urn:schemas-microsoft-com:vml" xmlns:w="http://schemas.openxmlformats.org/wordprocessingml/2006/main" xmlns:w10="urn:schemas-microsoft-com:office:word" xmlns:wp="http://schemas.openxmlformats.org/drawingml/2006/wordprocessingDrawing" xmlns:pic="http://schemas.openxmlformats.org/drawingml/2006/picture" xmlns:wps="http://schemas.microsoft.com/office/word/2010/wordprocessingShape" xmlns:wpg="http://schemas.microsoft.com/office/word/2010/wordprocessingGroup" xmlns:mc="http://schemas.openxmlformats.org/markup-compatibility/2006" xmlns:wp14="http://schemas.microsoft.com/office/word/2010/wordprocessingDrawing" xmlns:w14="http://schemas.microsoft.com/office/word/2010/wordml" xmlns:w15="http://schemas.microsoft.com/office/word/2012/wordml" mc:Ignorable="w14 wp14 w15">
   <w:p>
     <w:pPr>
       <w:pStyle w:val="Footer"/>
@@ -401,7 +403,7 @@
 </file>
 
 <file path=word/footer2.xml><?xml version="1.0" encoding="utf-8"?>
-<w:ftr xmlns:o="urn:schemas-microsoft-com:office:office" xmlns:r="http://schemas.openxmlformats.org/officeDocument/2006/relationships" xmlns:v="urn:schemas-microsoft-com:vml" xmlns:w="http://schemas.openxmlformats.org/wordprocessingml/2006/main" xmlns:w10="urn:schemas-microsoft-com:office:word" xmlns:wp="http://schemas.openxmlformats.org/drawingml/2006/wordprocessingDrawing" xmlns:wps="http://schemas.microsoft.com/office/word/2010/wordprocessingShape" xmlns:wpg="http://schemas.microsoft.com/office/word/2010/wordprocessingGroup" xmlns:mc="http://schemas.openxmlformats.org/markup-compatibility/2006" xmlns:wp14="http://schemas.microsoft.com/office/word/2010/wordprocessingDrawing" xmlns:w14="http://schemas.microsoft.com/office/word/2010/wordml" xmlns:w15="http://schemas.microsoft.com/office/word/2012/wordml" mc:Ignorable="w14 wp14 w15">
+<w:ftr xmlns:o="urn:schemas-microsoft-com:office:office" xmlns:r="http://schemas.openxmlformats.org/officeDocument/2006/relationships" xmlns:v="urn:schemas-microsoft-com:vml" xmlns:w="http://schemas.openxmlformats.org/wordprocessingml/2006/main" xmlns:w10="urn:schemas-microsoft-com:office:word" xmlns:wp="http://schemas.openxmlformats.org/drawingml/2006/wordprocessingDrawing" xmlns:pic="http://schemas.openxmlformats.org/drawingml/2006/picture" xmlns:wps="http://schemas.microsoft.com/office/word/2010/wordprocessingShape" xmlns:wpg="http://schemas.microsoft.com/office/word/2010/wordprocessingGroup" xmlns:mc="http://schemas.openxmlformats.org/markup-compatibility/2006" xmlns:wp14="http://schemas.microsoft.com/office/word/2010/wordprocessingDrawing" xmlns:w14="http://schemas.microsoft.com/office/word/2010/wordml" xmlns:w15="http://schemas.microsoft.com/office/word/2012/wordml" mc:Ignorable="w14 wp14 w15">
   <w:p>
     <w:pPr>
       <w:pStyle w:val="Footer"/>
@@ -416,7 +418,7 @@
 </file>
 
 <file path=word/footer3.xml><?xml version="1.0" encoding="utf-8"?>
-<w:ftr xmlns:o="urn:schemas-microsoft-com:office:office" xmlns:r="http://schemas.openxmlformats.org/officeDocument/2006/relationships" xmlns:v="urn:schemas-microsoft-com:vml" xmlns:w="http://schemas.openxmlformats.org/wordprocessingml/2006/main" xmlns:w10="urn:schemas-microsoft-com:office:word" xmlns:wp="http://schemas.openxmlformats.org/drawingml/2006/wordprocessingDrawing" xmlns:wps="http://schemas.microsoft.com/office/word/2010/wordprocessingShape" xmlns:wpg="http://schemas.microsoft.com/office/word/2010/wordprocessingGroup" xmlns:mc="http://schemas.openxmlformats.org/markup-compatibility/2006" xmlns:wp14="http://schemas.microsoft.com/office/word/2010/wordprocessingDrawing" xmlns:w14="http://schemas.microsoft.com/office/word/2010/wordml" xmlns:w15="http://schemas.microsoft.com/office/word/2012/wordml" mc:Ignorable="w14 wp14 w15">
+<w:ftr xmlns:o="urn:schemas-microsoft-com:office:office" xmlns:r="http://schemas.openxmlformats.org/officeDocument/2006/relationships" xmlns:v="urn:schemas-microsoft-com:vml" xmlns:w="http://schemas.openxmlformats.org/wordprocessingml/2006/main" xmlns:w10="urn:schemas-microsoft-com:office:word" xmlns:wp="http://schemas.openxmlformats.org/drawingml/2006/wordprocessingDrawing" xmlns:pic="http://schemas.openxmlformats.org/drawingml/2006/picture" xmlns:wps="http://schemas.microsoft.com/office/word/2010/wordprocessingShape" xmlns:wpg="http://schemas.microsoft.com/office/word/2010/wordprocessingGroup" xmlns:mc="http://schemas.openxmlformats.org/markup-compatibility/2006" xmlns:wp14="http://schemas.microsoft.com/office/word/2010/wordprocessingDrawing" xmlns:w14="http://schemas.microsoft.com/office/word/2010/wordml" xmlns:w15="http://schemas.microsoft.com/office/word/2012/wordml" mc:Ignorable="w14 wp14 w15">
   <w:p>
     <w:pPr>
       <w:pStyle w:val="Footer"/>
@@ -431,7 +433,7 @@
 </file>
 
 <file path=word/header1.xml><?xml version="1.0" encoding="utf-8"?>
-<w:hdr xmlns:o="urn:schemas-microsoft-com:office:office" xmlns:r="http://schemas.openxmlformats.org/officeDocument/2006/relationships" xmlns:v="urn:schemas-microsoft-com:vml" xmlns:w="http://schemas.openxmlformats.org/wordprocessingml/2006/main" xmlns:w10="urn:schemas-microsoft-com:office:word" xmlns:wp="http://schemas.openxmlformats.org/drawingml/2006/wordprocessingDrawing" xmlns:wps="http://schemas.microsoft.com/office/word/2010/wordprocessingShape" xmlns:wpg="http://schemas.microsoft.com/office/word/2010/wordprocessingGroup" xmlns:mc="http://schemas.openxmlformats.org/markup-compatibility/2006" xmlns:wp14="http://schemas.microsoft.com/office/word/2010/wordprocessingDrawing" xmlns:w14="http://schemas.microsoft.com/office/word/2010/wordml" xmlns:w15="http://schemas.microsoft.com/office/word/2012/wordml" mc:Ignorable="w14 wp14 w15">
+<w:hdr xmlns:o="urn:schemas-microsoft-com:office:office" xmlns:r="http://schemas.openxmlformats.org/officeDocument/2006/relationships" xmlns:v="urn:schemas-microsoft-com:vml" xmlns:w="http://schemas.openxmlformats.org/wordprocessingml/2006/main" xmlns:w10="urn:schemas-microsoft-com:office:word" xmlns:wp="http://schemas.openxmlformats.org/drawingml/2006/wordprocessingDrawing" xmlns:pic="http://schemas.openxmlformats.org/drawingml/2006/picture" xmlns:wps="http://schemas.microsoft.com/office/word/2010/wordprocessingShape" xmlns:wpg="http://schemas.microsoft.com/office/word/2010/wordprocessingGroup" xmlns:mc="http://schemas.openxmlformats.org/markup-compatibility/2006" xmlns:wp14="http://schemas.microsoft.com/office/word/2010/wordprocessingDrawing" xmlns:w14="http://schemas.microsoft.com/office/word/2010/wordml" xmlns:w15="http://schemas.microsoft.com/office/word/2012/wordml" mc:Ignorable="w14 wp14 w15">
   <w:p>
     <w:pPr>
       <w:pStyle w:val="Header"/>
@@ -446,7 +448,7 @@
 </file>
 
 <file path=word/header2.xml><?xml version="1.0" encoding="utf-8"?>
-<w:hdr xmlns:o="urn:schemas-microsoft-com:office:office" xmlns:r="http://schemas.openxmlformats.org/officeDocument/2006/relationships" xmlns:v="urn:schemas-microsoft-com:vml" xmlns:w="http://schemas.openxmlformats.org/wordprocessingml/2006/main" xmlns:w10="urn:schemas-microsoft-com:office:word" xmlns:wp="http://schemas.openxmlformats.org/drawingml/2006/wordprocessingDrawing" xmlns:wps="http://schemas.microsoft.com/office/word/2010/wordprocessingShape" xmlns:wpg="http://schemas.microsoft.com/office/word/2010/wordprocessingGroup" xmlns:mc="http://schemas.openxmlformats.org/markup-compatibility/2006" xmlns:wp14="http://schemas.microsoft.com/office/word/2010/wordprocessingDrawing" xmlns:w14="http://schemas.microsoft.com/office/word/2010/wordml" xmlns:w15="http://schemas.microsoft.com/office/word/2012/wordml" mc:Ignorable="w14 wp14 w15">
+<w:hdr xmlns:o="urn:schemas-microsoft-com:office:office" xmlns:r="http://schemas.openxmlformats.org/officeDocument/2006/relationships" xmlns:v="urn:schemas-microsoft-com:vml" xmlns:w="http://schemas.openxmlformats.org/wordprocessingml/2006/main" xmlns:w10="urn:schemas-microsoft-com:office:word" xmlns:wp="http://schemas.openxmlformats.org/drawingml/2006/wordprocessingDrawing" xmlns:pic="http://schemas.openxmlformats.org/drawingml/2006/picture" xmlns:wps="http://schemas.microsoft.com/office/word/2010/wordprocessingShape" xmlns:wpg="http://schemas.microsoft.com/office/word/2010/wordprocessingGroup" xmlns:mc="http://schemas.openxmlformats.org/markup-compatibility/2006" xmlns:wp14="http://schemas.microsoft.com/office/word/2010/wordprocessingDrawing" xmlns:w14="http://schemas.microsoft.com/office/word/2010/wordml" xmlns:w15="http://schemas.microsoft.com/office/word/2012/wordml" mc:Ignorable="w14 wp14 w15">
   <w:tbl>
     <w:tblPr>
       <w:tblW w:w="10583" w:type="dxa"/>
@@ -871,7 +873,7 @@
 </file>
 
 <file path=word/header3.xml><?xml version="1.0" encoding="utf-8"?>
-<w:hdr xmlns:o="urn:schemas-microsoft-com:office:office" xmlns:r="http://schemas.openxmlformats.org/officeDocument/2006/relationships" xmlns:v="urn:schemas-microsoft-com:vml" xmlns:w="http://schemas.openxmlformats.org/wordprocessingml/2006/main" xmlns:w10="urn:schemas-microsoft-com:office:word" xmlns:wp="http://schemas.openxmlformats.org/drawingml/2006/wordprocessingDrawing" xmlns:wps="http://schemas.microsoft.com/office/word/2010/wordprocessingShape" xmlns:wpg="http://schemas.microsoft.com/office/word/2010/wordprocessingGroup" xmlns:mc="http://schemas.openxmlformats.org/markup-compatibility/2006" xmlns:wp14="http://schemas.microsoft.com/office/word/2010/wordprocessingDrawing" xmlns:w14="http://schemas.microsoft.com/office/word/2010/wordml" xmlns:w15="http://schemas.microsoft.com/office/word/2012/wordml" mc:Ignorable="w14 wp14 w15">
+<w:hdr xmlns:o="urn:schemas-microsoft-com:office:office" xmlns:r="http://schemas.openxmlformats.org/officeDocument/2006/relationships" xmlns:v="urn:schemas-microsoft-com:vml" xmlns:w="http://schemas.openxmlformats.org/wordprocessingml/2006/main" xmlns:w10="urn:schemas-microsoft-com:office:word" xmlns:wp="http://schemas.openxmlformats.org/drawingml/2006/wordprocessingDrawing" xmlns:pic="http://schemas.openxmlformats.org/drawingml/2006/picture" xmlns:wps="http://schemas.microsoft.com/office/word/2010/wordprocessingShape" xmlns:wpg="http://schemas.microsoft.com/office/word/2010/wordprocessingGroup" xmlns:mc="http://schemas.openxmlformats.org/markup-compatibility/2006" xmlns:wp14="http://schemas.microsoft.com/office/word/2010/wordprocessingDrawing" xmlns:w14="http://schemas.microsoft.com/office/word/2010/wordml" xmlns:w15="http://schemas.microsoft.com/office/word/2012/wordml" mc:Ignorable="w14 wp14 w15">
   <w:tbl>
     <w:tblPr>
       <w:tblW w:w="10583" w:type="dxa"/>
@@ -1591,7 +1593,7 @@
       <w:spacing w:before="240" w:after="120"/>
     </w:pPr>
     <w:rPr>
-      <w:rFonts w:ascii="DejaVu Sans" w:hAnsi="DejaVu Sans" w:eastAsia="Droid Sans Fallback" w:cs="FreeSans"/>
+      <w:rFonts w:ascii="Liberation Sans" w:hAnsi="Liberation Sans" w:eastAsia="DejaVu Sans" w:cs="FreeSans"/>
       <w:sz w:val="28"/>
       <w:szCs w:val="28"/>
     </w:rPr>
@@ -1628,8 +1630,34 @@
       <w:szCs w:val="24"/>
     </w:rPr>
   </w:style>
-  <w:style w:type="paragraph" w:styleId="ndice" w:customStyle="1">
+  <w:style w:type="paragraph" w:styleId="ndice">
     <w:name w:val="Índice"/>
+    <w:basedOn w:val="Normal"/>
+    <w:qFormat/>
+    <w:pPr>
+      <w:suppressLineNumbers/>
+    </w:pPr>
+    <w:rPr>
+      <w:rFonts w:cs="FreeSans"/>
+    </w:rPr>
+  </w:style>
+  <w:style w:type="paragraph" w:styleId="Ttulouser">
+    <w:name w:val="Título (user)"/>
+    <w:basedOn w:val="Normal"/>
+    <w:next w:val="BodyText"/>
+    <w:qFormat/>
+    <w:pPr>
+      <w:keepNext w:val="true"/>
+      <w:spacing w:before="240" w:after="120"/>
+    </w:pPr>
+    <w:rPr>
+      <w:rFonts w:ascii="DejaVu Sans" w:hAnsi="DejaVu Sans" w:eastAsia="Droid Sans Fallback" w:cs="FreeSans"/>
+      <w:sz w:val="28"/>
+      <w:szCs w:val="28"/>
+    </w:rPr>
+  </w:style>
+  <w:style w:type="paragraph" w:styleId="ndiceuser" w:customStyle="1">
+    <w:name w:val="Índice (user)"/>
     <w:basedOn w:val="Normal"/>
     <w:qFormat/>
     <w:pPr>
@@ -1667,6 +1695,13 @@
       <w:lang w:val="ca-ES"/>
     </w:rPr>
   </w:style>
+  <w:style w:type="paragraph" w:styleId="Cabeceraypieuser">
+    <w:name w:val="Cabecera y pie (user)"/>
+    <w:basedOn w:val="Normal"/>
+    <w:qFormat/>
+    <w:pPr/>
+    <w:rPr/>
+  </w:style>
   <w:style w:type="paragraph" w:styleId="Cabeceraypie">
     <w:name w:val="Cabecera y pie"/>
     <w:basedOn w:val="Normal"/>
@@ -1727,8 +1762,8 @@
     </w:pPr>
     <w:rPr/>
   </w:style>
-  <w:style w:type="paragraph" w:styleId="Contenidodelatabla" w:customStyle="1">
-    <w:name w:val="Contenido de la tabla"/>
+  <w:style w:type="paragraph" w:styleId="Contenidodelatablauser" w:customStyle="1">
+    <w:name w:val="Contenido de la tabla (user)"/>
     <w:basedOn w:val="Normal"/>
     <w:qFormat/>
     <w:pPr>
@@ -1738,7 +1773,7 @@
   </w:style>
   <w:style w:type="paragraph" w:styleId="Encabezadodelatabla" w:customStyle="1">
     <w:name w:val="Encabezado de la tabla"/>
-    <w:basedOn w:val="Contenidodelatabla"/>
+    <w:basedOn w:val="Contenidodelatablauser"/>
     <w:qFormat/>
     <w:pPr>
       <w:jc w:val="center"/>
@@ -1764,8 +1799,8 @@
       <w:szCs w:val="16"/>
     </w:rPr>
   </w:style>
-  <w:style w:type="numbering" w:styleId="Ningunalista" w:default="1">
-    <w:name w:val="Ninguna lista"/>
+  <w:style w:type="numbering" w:styleId="Ningunalistauser" w:default="1">
+    <w:name w:val="Ninguna lista (user)"/>
     <w:uiPriority w:val="99"/>
     <w:semiHidden/>
     <w:unhideWhenUsed/>

</xml_diff>